<commit_message>
Continuo scheletro programma e documentazione
Aggiunta schermata delle impostazione.
Modificati i casi d'uso.
Aggiunti pulsanti temporanei per cambiare pagina.
</commit_message>
<xml_diff>
--- a/Documentazione/Casi d'uso.docx
+++ b/Documentazione/Casi d'uso.docx
@@ -1,6 +1,6 @@
 
 <file path=word/document.xml><?xml version="1.0" encoding="utf-8"?>
-<w:document xmlns:wpc="http://schemas.microsoft.com/office/word/2010/wordprocessingCanvas" xmlns:cx="http://schemas.microsoft.com/office/drawing/2014/chartex" xmlns:cx1="http://schemas.microsoft.com/office/drawing/2015/9/8/chartex" xmlns:cx2="http://schemas.microsoft.com/office/drawing/2015/10/21/chartex" xmlns:cx3="http://schemas.microsoft.com/office/drawing/2016/5/9/chartex" xmlns:cx4="http://schemas.microsoft.com/office/drawing/2016/5/10/chartex" xmlns:cx5="http://schemas.microsoft.com/office/drawing/2016/5/11/chartex" xmlns:cx6="http://schemas.microsoft.com/office/drawing/2016/5/12/chartex" xmlns:cx7="http://schemas.microsoft.com/office/drawing/2016/5/13/chartex" xmlns:cx8="http://schemas.microsoft.com/office/drawing/2016/5/14/chartex" xmlns:mc="http://schemas.openxmlformats.org/markup-compatibility/2006" xmlns:aink="http://schemas.microsoft.com/office/drawing/2016/ink" xmlns:am3d="http://schemas.microsoft.com/office/drawing/2017/model3d" xmlns:o="urn:schemas-microsoft-com:office:office" xmlns:r="http://schemas.openxmlformats.org/officeDocument/2006/relationships" xmlns:m="http://schemas.openxmlformats.org/officeDocument/2006/math" xmlns:v="urn:schemas-microsoft-com:vml" xmlns:wp14="http://schemas.microsoft.com/office/word/2010/wordprocessingDrawing" xmlns:wp="http://schemas.openxmlformats.org/drawingml/2006/wordprocessingDrawing" xmlns:w10="urn:schemas-microsoft-com:office:word" xmlns:w="http://schemas.openxmlformats.org/wordprocessingml/2006/main" xmlns:w14="http://schemas.microsoft.com/office/word/2010/wordml" xmlns:w15="http://schemas.microsoft.com/office/word/2012/wordml" xmlns:w16cid="http://schemas.microsoft.com/office/word/2016/wordml/cid" xmlns:w16se="http://schemas.microsoft.com/office/word/2015/wordml/symex" xmlns:wpg="http://schemas.microsoft.com/office/word/2010/wordprocessingGroup" xmlns:wpi="http://schemas.microsoft.com/office/word/2010/wordprocessingInk" xmlns:wne="http://schemas.microsoft.com/office/word/2006/wordml" xmlns:wps="http://schemas.microsoft.com/office/word/2010/wordprocessingShape" mc:Ignorable="w14 w15 w16se w16cid wp14">
+<w:document xmlns:wpc="http://schemas.microsoft.com/office/word/2010/wordprocessingCanvas" xmlns:cx="http://schemas.microsoft.com/office/drawing/2014/chartex" xmlns:mc="http://schemas.openxmlformats.org/markup-compatibility/2006" xmlns:o="urn:schemas-microsoft-com:office:office" xmlns:r="http://schemas.openxmlformats.org/officeDocument/2006/relationships" xmlns:m="http://schemas.openxmlformats.org/officeDocument/2006/math" xmlns:v="urn:schemas-microsoft-com:vml" xmlns:wp14="http://schemas.microsoft.com/office/word/2010/wordprocessingDrawing" xmlns:wp="http://schemas.openxmlformats.org/drawingml/2006/wordprocessingDrawing" xmlns:w10="urn:schemas-microsoft-com:office:word" xmlns:w="http://schemas.openxmlformats.org/wordprocessingml/2006/main" xmlns:w14="http://schemas.microsoft.com/office/word/2010/wordml" xmlns:w15="http://schemas.microsoft.com/office/word/2012/wordml" xmlns:w16se="http://schemas.microsoft.com/office/word/2015/wordml/symex" xmlns:wpg="http://schemas.microsoft.com/office/word/2010/wordprocessingGroup" xmlns:wpi="http://schemas.microsoft.com/office/word/2010/wordprocessingInk" xmlns:wne="http://schemas.microsoft.com/office/word/2006/wordml" xmlns:wps="http://schemas.microsoft.com/office/word/2010/wordprocessingShape" mc:Ignorable="w14 w15 w16se wp14">
   <w:body>
     <w:p>
       <w:pPr>
@@ -70,7 +70,13 @@
         <w:t>3.1 Visualizzazione giornale completo</w:t>
       </w:r>
     </w:p>
-    <w:p/>
+    <w:p>
+      <w:pPr>
+        <w:pBdr>
+          <w:bottom w:val="single" w:sz="6" w:space="1" w:color="auto"/>
+        </w:pBdr>
+      </w:pPr>
+    </w:p>
     <w:p/>
     <w:p/>
     <w:p>
@@ -100,6 +106,7 @@
           <w:noProof/>
           <w:sz w:val="40"/>
           <w:szCs w:val="40"/>
+          <w:lang w:eastAsia="it-IT"/>
         </w:rPr>
         <w:drawing>
           <wp:inline distT="0" distB="0" distL="0" distR="0">
@@ -179,18 +186,12 @@
     </w:p>
     <w:p>
       <w:r>
-        <w:t xml:space="preserve">Flusso alternativo: </w:t>
-      </w:r>
-      <w:r>
-        <w:t>L’utente inserisce Username e Password</w:t>
-      </w:r>
-    </w:p>
-    <w:p>
-      <w:r>
-        <w:t xml:space="preserve">L’utente clicca su </w:t>
-      </w:r>
-      <w:r>
-        <w:t>registrati</w:t>
+        <w:t>Flusso alternativo: L’utente inserisce Username e Password</w:t>
+      </w:r>
+    </w:p>
+    <w:p>
+      <w:r>
+        <w:t>L’utente clicca su registrati</w:t>
       </w:r>
     </w:p>
     <w:p/>
@@ -203,14 +204,17 @@
         <w:t>e il sistema passa alla schermata hom</w:t>
       </w:r>
       <w:r>
-        <w:t>e</w:t>
-      </w:r>
-      <w:r>
-        <w:t>, mostrando giornali popolari e basati sulle preferenze dell’utente</w:t>
-      </w:r>
-    </w:p>
-    <w:p/>
-    <w:p/>
+        <w:t>e, mostrando giornali popolari e basati sulle preferenze dell’utente</w:t>
+      </w:r>
+    </w:p>
+    <w:p/>
+    <w:p>
+      <w:pPr>
+        <w:pBdr>
+          <w:bottom w:val="single" w:sz="6" w:space="1" w:color="auto"/>
+        </w:pBdr>
+      </w:pPr>
+    </w:p>
     <w:p/>
     <w:p>
       <w:pPr>
@@ -238,7 +242,508 @@
           <w:sz w:val="40"/>
           <w:szCs w:val="40"/>
         </w:rPr>
-        <w:t xml:space="preserve">Impostazione dati personali (Luogo, preferenze, </w:t>
+        <w:t>Impostazione dati personali (Luogo, preferenze, etc…)</w:t>
+      </w:r>
+    </w:p>
+    <w:p>
+      <w:pPr>
+        <w:rPr>
+          <w:sz w:val="40"/>
+          <w:szCs w:val="40"/>
+        </w:rPr>
+      </w:pPr>
+    </w:p>
+    <w:p>
+      <w:pPr>
+        <w:rPr>
+          <w:sz w:val="40"/>
+          <w:szCs w:val="40"/>
+        </w:rPr>
+      </w:pPr>
+      <w:r>
+        <w:rPr>
+          <w:noProof/>
+          <w:sz w:val="40"/>
+          <w:szCs w:val="40"/>
+          <w:lang w:eastAsia="it-IT"/>
+        </w:rPr>
+        <w:drawing>
+          <wp:inline distT="0" distB="0" distL="0" distR="0">
+            <wp:extent cx="6120130" cy="4043680"/>
+            <wp:effectExtent l="0" t="0" r="0" b="0"/>
+            <wp:docPr id="6" name="Immagine 6"/>
+            <wp:cNvGraphicFramePr>
+              <a:graphicFrameLocks xmlns:a="http://schemas.openxmlformats.org/drawingml/2006/main" noChangeAspect="1"/>
+            </wp:cNvGraphicFramePr>
+            <a:graphic xmlns:a="http://schemas.openxmlformats.org/drawingml/2006/main">
+              <a:graphicData uri="http://schemas.openxmlformats.org/drawingml/2006/picture">
+                <pic:pic xmlns:pic="http://schemas.openxmlformats.org/drawingml/2006/picture">
+                  <pic:nvPicPr>
+                    <pic:cNvPr id="6" name="Impostazioni base.PNG"/>
+                    <pic:cNvPicPr/>
+                  </pic:nvPicPr>
+                  <pic:blipFill>
+                    <a:blip r:embed="rId5">
+                      <a:extLst>
+                        <a:ext uri="{28A0092B-C50C-407E-A947-70E740481C1C}">
+                          <a14:useLocalDpi xmlns:a14="http://schemas.microsoft.com/office/drawing/2010/main" val="0"/>
+                        </a:ext>
+                      </a:extLst>
+                    </a:blip>
+                    <a:stretch>
+                      <a:fillRect/>
+                    </a:stretch>
+                  </pic:blipFill>
+                  <pic:spPr>
+                    <a:xfrm>
+                      <a:off x="0" y="0"/>
+                      <a:ext cx="6120130" cy="4043680"/>
+                    </a:xfrm>
+                    <a:prstGeom prst="rect">
+                      <a:avLst/>
+                    </a:prstGeom>
+                  </pic:spPr>
+                </pic:pic>
+              </a:graphicData>
+            </a:graphic>
+          </wp:inline>
+        </w:drawing>
+      </w:r>
+    </w:p>
+    <w:p>
+      <w:r>
+        <w:t>Attore: Utente</w:t>
+      </w:r>
+    </w:p>
+    <w:p>
+      <w:pPr>
+        <w:rPr>
+          <w:u w:val="single"/>
+        </w:rPr>
+      </w:pPr>
+    </w:p>
+    <w:p>
+      <w:r>
+        <w:t>Pre-condizione: L’utente ha già effettuato l’accesso e si trova nella home</w:t>
+      </w:r>
+    </w:p>
+    <w:p/>
+    <w:p>
+      <w:r>
+        <w:t>Flusso: L’</w:t>
+      </w:r>
+      <w:r>
+        <w:t>utente clicca sulle impostazioni</w:t>
+      </w:r>
+    </w:p>
+    <w:p>
+      <w:r>
+        <w:t>Il sistema passa alla schermata delle impostazioni</w:t>
+      </w:r>
+    </w:p>
+    <w:p/>
+    <w:p>
+      <w:pPr>
+        <w:pBdr>
+          <w:bottom w:val="single" w:sz="6" w:space="1" w:color="auto"/>
+        </w:pBdr>
+      </w:pPr>
+      <w:r>
+        <w:t xml:space="preserve">Post-condizione: </w:t>
+      </w:r>
+      <w:r>
+        <w:t>L’utente si trova nella schermata delle impostazioni</w:t>
+      </w:r>
+    </w:p>
+    <w:p/>
+    <w:p/>
+    <w:p/>
+    <w:p>
+      <w:pPr>
+        <w:rPr>
+          <w:sz w:val="40"/>
+          <w:szCs w:val="40"/>
+        </w:rPr>
+      </w:pPr>
+      <w:r>
+        <w:rPr>
+          <w:sz w:val="40"/>
+          <w:szCs w:val="40"/>
+        </w:rPr>
+        <w:t>2</w:t>
+      </w:r>
+      <w:r>
+        <w:rPr>
+          <w:sz w:val="40"/>
+          <w:szCs w:val="40"/>
+        </w:rPr>
+        <w:t xml:space="preserve">.1 </w:t>
+      </w:r>
+      <w:r>
+        <w:rPr>
+          <w:sz w:val="40"/>
+          <w:szCs w:val="40"/>
+        </w:rPr>
+        <w:t>Modifica</w:t>
+      </w:r>
+      <w:r>
+        <w:rPr>
+          <w:sz w:val="40"/>
+          <w:szCs w:val="40"/>
+        </w:rPr>
+        <w:t xml:space="preserve"> preferenze</w:t>
+      </w:r>
+    </w:p>
+    <w:p>
+      <w:pPr>
+        <w:rPr>
+          <w:sz w:val="40"/>
+          <w:szCs w:val="40"/>
+        </w:rPr>
+      </w:pPr>
+    </w:p>
+    <w:p>
+      <w:pPr>
+        <w:rPr>
+          <w:sz w:val="40"/>
+          <w:szCs w:val="40"/>
+        </w:rPr>
+      </w:pPr>
+      <w:r>
+        <w:rPr>
+          <w:noProof/>
+          <w:sz w:val="40"/>
+          <w:szCs w:val="40"/>
+          <w:lang w:eastAsia="it-IT"/>
+        </w:rPr>
+        <w:drawing>
+          <wp:inline distT="0" distB="0" distL="0" distR="0">
+            <wp:extent cx="2743200" cy="541020"/>
+            <wp:effectExtent l="0" t="0" r="0" b="0"/>
+            <wp:docPr id="4" name="Immagine 4"/>
+            <wp:cNvGraphicFramePr>
+              <a:graphicFrameLocks xmlns:a="http://schemas.openxmlformats.org/drawingml/2006/main" noChangeAspect="1"/>
+            </wp:cNvGraphicFramePr>
+            <a:graphic xmlns:a="http://schemas.openxmlformats.org/drawingml/2006/main">
+              <a:graphicData uri="http://schemas.openxmlformats.org/drawingml/2006/picture">
+                <pic:pic xmlns:pic="http://schemas.openxmlformats.org/drawingml/2006/picture">
+                  <pic:nvPicPr>
+                    <pic:cNvPr id="4" name="Impostazioni base.PNG"/>
+                    <pic:cNvPicPr/>
+                  </pic:nvPicPr>
+                  <pic:blipFill rotWithShape="1">
+                    <a:blip r:embed="rId6">
+                      <a:extLst>
+                        <a:ext uri="{28A0092B-C50C-407E-A947-70E740481C1C}">
+                          <a14:useLocalDpi xmlns:a14="http://schemas.microsoft.com/office/drawing/2010/main" val="0"/>
+                        </a:ext>
+                      </a:extLst>
+                    </a:blip>
+                    <a:srcRect r="55177" b="89181"/>
+                    <a:stretch/>
+                  </pic:blipFill>
+                  <pic:spPr bwMode="auto">
+                    <a:xfrm>
+                      <a:off x="0" y="0"/>
+                      <a:ext cx="2743200" cy="541020"/>
+                    </a:xfrm>
+                    <a:prstGeom prst="rect">
+                      <a:avLst/>
+                    </a:prstGeom>
+                    <a:ln>
+                      <a:noFill/>
+                    </a:ln>
+                    <a:extLst>
+                      <a:ext uri="{53640926-AAD7-44D8-BBD7-CCE9431645EC}">
+                        <a14:shadowObscured xmlns:a14="http://schemas.microsoft.com/office/drawing/2010/main"/>
+                      </a:ext>
+                    </a:extLst>
+                  </pic:spPr>
+                </pic:pic>
+              </a:graphicData>
+            </a:graphic>
+          </wp:inline>
+        </w:drawing>
+      </w:r>
+    </w:p>
+    <w:p>
+      <w:r>
+        <w:t>Attore: Utente</w:t>
+      </w:r>
+    </w:p>
+    <w:p>
+      <w:pPr>
+        <w:rPr>
+          <w:u w:val="single"/>
+        </w:rPr>
+      </w:pPr>
+    </w:p>
+    <w:p>
+      <w:r>
+        <w:t xml:space="preserve">Pre-condizione: </w:t>
+      </w:r>
+      <w:r>
+        <w:t>L’utente si trova nella schermata delle impostazioni</w:t>
+      </w:r>
+    </w:p>
+    <w:p/>
+    <w:p>
+      <w:r>
+        <w:t xml:space="preserve">Flusso: </w:t>
+      </w:r>
+      <w:r>
+        <w:t>L’utente inserisci la preferenza da aggiungere o da togliere</w:t>
+      </w:r>
+    </w:p>
+    <w:p>
+      <w:r>
+        <w:t>L’utente clicca su</w:t>
+      </w:r>
+      <w:r>
+        <w:t xml:space="preserve"> aggiung</w:t>
+      </w:r>
+      <w:r>
+        <w:t xml:space="preserve">i o rimuovi preferenza </w:t>
+      </w:r>
+    </w:p>
+    <w:p>
+      <w:r>
+        <w:t>Il sistema modifica le sue preferenze e le salva</w:t>
+      </w:r>
+    </w:p>
+    <w:p>
+      <w:r>
+        <w:t xml:space="preserve">Flusso alternativo: L’utente </w:t>
+      </w:r>
+      <w:r>
+        <w:t>torna alla schermata home</w:t>
+      </w:r>
+    </w:p>
+    <w:p/>
+    <w:p>
+      <w:pPr>
+        <w:pBdr>
+          <w:bottom w:val="single" w:sz="6" w:space="1" w:color="auto"/>
+        </w:pBdr>
+      </w:pPr>
+      <w:r>
+        <w:t xml:space="preserve">Post-condizione: Il sistema </w:t>
+      </w:r>
+      <w:r>
+        <w:t>salva i dati dell’utente</w:t>
+      </w:r>
+    </w:p>
+    <w:p/>
+    <w:p/>
+    <w:p/>
+    <w:p/>
+    <w:p>
+      <w:pPr>
+        <w:rPr>
+          <w:sz w:val="40"/>
+          <w:szCs w:val="40"/>
+        </w:rPr>
+      </w:pPr>
+      <w:r>
+        <w:rPr>
+          <w:sz w:val="40"/>
+          <w:szCs w:val="40"/>
+        </w:rPr>
+        <w:t>2</w:t>
+      </w:r>
+      <w:r>
+        <w:rPr>
+          <w:sz w:val="40"/>
+          <w:szCs w:val="40"/>
+        </w:rPr>
+        <w:t>.</w:t>
+      </w:r>
+      <w:r>
+        <w:rPr>
+          <w:sz w:val="40"/>
+          <w:szCs w:val="40"/>
+        </w:rPr>
+        <w:t>2</w:t>
+      </w:r>
+      <w:r>
+        <w:rPr>
+          <w:sz w:val="40"/>
+          <w:szCs w:val="40"/>
+        </w:rPr>
+        <w:t xml:space="preserve"> </w:t>
+      </w:r>
+      <w:r>
+        <w:rPr>
+          <w:sz w:val="40"/>
+          <w:szCs w:val="40"/>
+        </w:rPr>
+        <w:t>Modifica luogo</w:t>
+      </w:r>
+    </w:p>
+    <w:p>
+      <w:pPr>
+        <w:rPr>
+          <w:sz w:val="40"/>
+          <w:szCs w:val="40"/>
+        </w:rPr>
+      </w:pPr>
+    </w:p>
+    <w:p>
+      <w:pPr>
+        <w:rPr>
+          <w:sz w:val="40"/>
+          <w:szCs w:val="40"/>
+        </w:rPr>
+      </w:pPr>
+      <w:r>
+        <w:rPr>
+          <w:noProof/>
+          <w:sz w:val="40"/>
+          <w:szCs w:val="40"/>
+          <w:lang w:eastAsia="it-IT"/>
+        </w:rPr>
+        <w:drawing>
+          <wp:inline distT="0" distB="0" distL="0" distR="0">
+            <wp:extent cx="3139440" cy="533400"/>
+            <wp:effectExtent l="0" t="0" r="3810" b="0"/>
+            <wp:docPr id="7" name="Immagine 7"/>
+            <wp:cNvGraphicFramePr>
+              <a:graphicFrameLocks xmlns:a="http://schemas.openxmlformats.org/drawingml/2006/main" noChangeAspect="1"/>
+            </wp:cNvGraphicFramePr>
+            <a:graphic xmlns:a="http://schemas.openxmlformats.org/drawingml/2006/main">
+              <a:graphicData uri="http://schemas.openxmlformats.org/drawingml/2006/picture">
+                <pic:pic xmlns:pic="http://schemas.openxmlformats.org/drawingml/2006/picture">
+                  <pic:nvPicPr>
+                    <pic:cNvPr id="7" name="Impostazioni base.PNG"/>
+                    <pic:cNvPicPr/>
+                  </pic:nvPicPr>
+                  <pic:blipFill rotWithShape="1">
+                    <a:blip r:embed="rId5">
+                      <a:extLst>
+                        <a:ext uri="{28A0092B-C50C-407E-A947-70E740481C1C}">
+                          <a14:useLocalDpi xmlns:a14="http://schemas.microsoft.com/office/drawing/2010/main" val="0"/>
+                        </a:ext>
+                      </a:extLst>
+                    </a:blip>
+                    <a:srcRect t="10364" r="48703" b="76445"/>
+                    <a:stretch/>
+                  </pic:blipFill>
+                  <pic:spPr bwMode="auto">
+                    <a:xfrm>
+                      <a:off x="0" y="0"/>
+                      <a:ext cx="3139440" cy="533400"/>
+                    </a:xfrm>
+                    <a:prstGeom prst="rect">
+                      <a:avLst/>
+                    </a:prstGeom>
+                    <a:ln>
+                      <a:noFill/>
+                    </a:ln>
+                    <a:extLst>
+                      <a:ext uri="{53640926-AAD7-44D8-BBD7-CCE9431645EC}">
+                        <a14:shadowObscured xmlns:a14="http://schemas.microsoft.com/office/drawing/2010/main"/>
+                      </a:ext>
+                    </a:extLst>
+                  </pic:spPr>
+                </pic:pic>
+              </a:graphicData>
+            </a:graphic>
+          </wp:inline>
+        </w:drawing>
+      </w:r>
+    </w:p>
+    <w:p>
+      <w:r>
+        <w:t>Attore: Utente</w:t>
+      </w:r>
+    </w:p>
+    <w:p>
+      <w:pPr>
+        <w:rPr>
+          <w:u w:val="single"/>
+        </w:rPr>
+      </w:pPr>
+    </w:p>
+    <w:p>
+      <w:r>
+        <w:t>Pre-condizione: L’utente si trova nella schermata delle impostazioni</w:t>
+      </w:r>
+    </w:p>
+    <w:p/>
+    <w:p>
+      <w:r>
+        <w:t xml:space="preserve">Flusso: </w:t>
+      </w:r>
+      <w:r>
+        <w:t>L’utente inserisce</w:t>
+      </w:r>
+      <w:r>
+        <w:t xml:space="preserve"> la </w:t>
+      </w:r>
+      <w:r>
+        <w:t>località se desidera cambiarla</w:t>
+      </w:r>
+    </w:p>
+    <w:p>
+      <w:r>
+        <w:lastRenderedPageBreak/>
+        <w:t xml:space="preserve">L’utente clicca su </w:t>
+      </w:r>
+      <w:r>
+        <w:t>“salva località”</w:t>
+      </w:r>
+      <w:r>
+        <w:t xml:space="preserve"> </w:t>
+      </w:r>
+    </w:p>
+    <w:p>
+      <w:r>
+        <w:t xml:space="preserve">Il sistema modifica la sua località </w:t>
+      </w:r>
+      <w:r>
+        <w:t>e le salva</w:t>
+      </w:r>
+    </w:p>
+    <w:p>
+      <w:r>
+        <w:t>Flusso alternativo: L’utente torna alla schermata home</w:t>
+      </w:r>
+    </w:p>
+    <w:p/>
+    <w:p>
+      <w:r>
+        <w:t>Post-condizione: Il sistema salva i dati dell’utente</w:t>
+      </w:r>
+    </w:p>
+    <w:p>
+      <w:pPr>
+        <w:pBdr>
+          <w:bottom w:val="single" w:sz="6" w:space="1" w:color="auto"/>
+        </w:pBdr>
+      </w:pPr>
+    </w:p>
+    <w:p/>
+    <w:p/>
+    <w:p>
+      <w:pPr>
+        <w:rPr>
+          <w:sz w:val="40"/>
+          <w:szCs w:val="40"/>
+        </w:rPr>
+      </w:pPr>
+      <w:r>
+        <w:rPr>
+          <w:sz w:val="40"/>
+          <w:szCs w:val="40"/>
+        </w:rPr>
+        <w:t>3</w:t>
+      </w:r>
+      <w:r>
+        <w:rPr>
+          <w:sz w:val="40"/>
+          <w:szCs w:val="40"/>
+        </w:rPr>
+        <w:t xml:space="preserve">. Visualizzazione giornali su </w:t>
       </w:r>
       <w:proofErr w:type="spellStart"/>
       <w:r>
@@ -246,7 +751,7 @@
           <w:sz w:val="40"/>
           <w:szCs w:val="40"/>
         </w:rPr>
-        <w:t>etc</w:t>
+        <w:t>tab</w:t>
       </w:r>
       <w:proofErr w:type="spellEnd"/>
       <w:r>
@@ -254,386 +759,6 @@
           <w:sz w:val="40"/>
           <w:szCs w:val="40"/>
         </w:rPr>
-        <w:t>…)</w:t>
-      </w:r>
-    </w:p>
-    <w:p>
-      <w:pPr>
-        <w:rPr>
-          <w:sz w:val="40"/>
-          <w:szCs w:val="40"/>
-        </w:rPr>
-      </w:pPr>
-    </w:p>
-    <w:p>
-      <w:pPr>
-        <w:rPr>
-          <w:sz w:val="40"/>
-          <w:szCs w:val="40"/>
-        </w:rPr>
-      </w:pPr>
-      <w:r>
-        <w:rPr>
-          <w:sz w:val="40"/>
-          <w:szCs w:val="40"/>
-        </w:rPr>
-        <w:t>INSERISCI IMMAGINE</w:t>
-      </w:r>
-    </w:p>
-    <w:p>
-      <w:pPr>
-        <w:rPr>
-          <w:sz w:val="40"/>
-          <w:szCs w:val="40"/>
-        </w:rPr>
-      </w:pPr>
-    </w:p>
-    <w:p>
-      <w:r>
-        <w:t>Attore: Utente</w:t>
-      </w:r>
-    </w:p>
-    <w:p>
-      <w:pPr>
-        <w:rPr>
-          <w:u w:val="single"/>
-        </w:rPr>
-      </w:pPr>
-    </w:p>
-    <w:p>
-      <w:r>
-        <w:t>Pre-condizione: L’utente ha</w:t>
-      </w:r>
-      <w:r>
-        <w:t xml:space="preserve"> già effettuato l’accesso e si trova nella home</w:t>
-      </w:r>
-    </w:p>
-    <w:p/>
-    <w:p>
-      <w:r>
-        <w:t xml:space="preserve">Flusso: </w:t>
-      </w:r>
-      <w:r>
-        <w:t xml:space="preserve">L’utente clicca </w:t>
-      </w:r>
-      <w:proofErr w:type="gramStart"/>
-      <w:r>
-        <w:t>sulle impostazione</w:t>
-      </w:r>
-      <w:proofErr w:type="gramEnd"/>
-    </w:p>
-    <w:p>
-      <w:r>
-        <w:t>Il sistema passa alla schermata delle impostazioni</w:t>
-      </w:r>
-    </w:p>
-    <w:p/>
-    <w:p>
-      <w:r>
-        <w:t xml:space="preserve">Post-condizione: </w:t>
-      </w:r>
-      <w:r>
-        <w:t>L’utente si trova nella schermata delle impostazioni</w:t>
-      </w:r>
-    </w:p>
-    <w:p/>
-    <w:p/>
-    <w:p/>
-    <w:p>
-      <w:pPr>
-        <w:rPr>
-          <w:sz w:val="40"/>
-          <w:szCs w:val="40"/>
-        </w:rPr>
-      </w:pPr>
-      <w:r>
-        <w:rPr>
-          <w:sz w:val="40"/>
-          <w:szCs w:val="40"/>
-        </w:rPr>
-        <w:t>2</w:t>
-      </w:r>
-      <w:r>
-        <w:rPr>
-          <w:sz w:val="40"/>
-          <w:szCs w:val="40"/>
-        </w:rPr>
-        <w:t xml:space="preserve">.1 </w:t>
-      </w:r>
-      <w:r>
-        <w:rPr>
-          <w:sz w:val="40"/>
-          <w:szCs w:val="40"/>
-        </w:rPr>
-        <w:t>Modifica</w:t>
-      </w:r>
-      <w:r>
-        <w:rPr>
-          <w:sz w:val="40"/>
-          <w:szCs w:val="40"/>
-        </w:rPr>
-        <w:t xml:space="preserve"> preferenze</w:t>
-      </w:r>
-    </w:p>
-    <w:p>
-      <w:pPr>
-        <w:rPr>
-          <w:sz w:val="40"/>
-          <w:szCs w:val="40"/>
-        </w:rPr>
-      </w:pPr>
-    </w:p>
-    <w:p>
-      <w:pPr>
-        <w:rPr>
-          <w:sz w:val="40"/>
-          <w:szCs w:val="40"/>
-        </w:rPr>
-      </w:pPr>
-      <w:r>
-        <w:rPr>
-          <w:sz w:val="40"/>
-          <w:szCs w:val="40"/>
-        </w:rPr>
-        <w:t>INSERISCI IMMAGINE</w:t>
-      </w:r>
-    </w:p>
-    <w:p>
-      <w:pPr>
-        <w:rPr>
-          <w:sz w:val="40"/>
-          <w:szCs w:val="40"/>
-        </w:rPr>
-      </w:pPr>
-    </w:p>
-    <w:p>
-      <w:r>
-        <w:t>Attore: Utente</w:t>
-      </w:r>
-    </w:p>
-    <w:p>
-      <w:pPr>
-        <w:rPr>
-          <w:u w:val="single"/>
-        </w:rPr>
-      </w:pPr>
-    </w:p>
-    <w:p>
-      <w:r>
-        <w:t xml:space="preserve">Pre-condizione: </w:t>
-      </w:r>
-      <w:r>
-        <w:t>L’utente si trova nella schermata delle impostazioni</w:t>
-      </w:r>
-    </w:p>
-    <w:p/>
-    <w:p>
-      <w:r>
-        <w:lastRenderedPageBreak/>
-        <w:t xml:space="preserve">Flusso: </w:t>
-      </w:r>
-      <w:r>
-        <w:t>L’utente inserisci la preferenza da aggiungere o da togliere</w:t>
-      </w:r>
-    </w:p>
-    <w:p>
-      <w:r>
-        <w:t>L’utente clicca su</w:t>
-      </w:r>
-      <w:r>
-        <w:t xml:space="preserve"> aggiung</w:t>
-      </w:r>
-      <w:r>
-        <w:t xml:space="preserve">i o rimuovi preferenza </w:t>
-      </w:r>
-    </w:p>
-    <w:p>
-      <w:r>
-        <w:t>Il sistema modifica le sue preferenze e le salva</w:t>
-      </w:r>
-    </w:p>
-    <w:p>
-      <w:r>
-        <w:t xml:space="preserve">Flusso alternativo: L’utente </w:t>
-      </w:r>
-      <w:r>
-        <w:t>torna alla schermata home</w:t>
-      </w:r>
-    </w:p>
-    <w:p/>
-    <w:p>
-      <w:r>
-        <w:t xml:space="preserve">Post-condizione: Il sistema </w:t>
-      </w:r>
-      <w:r>
-        <w:t>salva i dati dell’utente</w:t>
-      </w:r>
-      <w:bookmarkStart w:id="0" w:name="_GoBack"/>
-      <w:bookmarkEnd w:id="0"/>
-    </w:p>
-    <w:p/>
-    <w:p/>
-    <w:p/>
-    <w:p/>
-    <w:p>
-      <w:pPr>
-        <w:rPr>
-          <w:sz w:val="40"/>
-          <w:szCs w:val="40"/>
-        </w:rPr>
-      </w:pPr>
-      <w:r>
-        <w:rPr>
-          <w:sz w:val="40"/>
-          <w:szCs w:val="40"/>
-        </w:rPr>
-        <w:t>2</w:t>
-      </w:r>
-      <w:r>
-        <w:rPr>
-          <w:sz w:val="40"/>
-          <w:szCs w:val="40"/>
-        </w:rPr>
-        <w:t>.</w:t>
-      </w:r>
-      <w:r>
-        <w:rPr>
-          <w:sz w:val="40"/>
-          <w:szCs w:val="40"/>
-        </w:rPr>
-        <w:t>2</w:t>
-      </w:r>
-      <w:r>
-        <w:rPr>
-          <w:sz w:val="40"/>
-          <w:szCs w:val="40"/>
-        </w:rPr>
-        <w:t xml:space="preserve"> </w:t>
-      </w:r>
-      <w:r>
-        <w:rPr>
-          <w:sz w:val="40"/>
-          <w:szCs w:val="40"/>
-        </w:rPr>
-        <w:t>Modifica luogo</w:t>
-      </w:r>
-      <w:r>
-        <w:rPr>
-          <w:sz w:val="40"/>
-          <w:szCs w:val="40"/>
-        </w:rPr>
-        <w:t xml:space="preserve"> (NON FINITO)</w:t>
-      </w:r>
-    </w:p>
-    <w:p>
-      <w:pPr>
-        <w:rPr>
-          <w:sz w:val="40"/>
-          <w:szCs w:val="40"/>
-        </w:rPr>
-      </w:pPr>
-    </w:p>
-    <w:p>
-      <w:pPr>
-        <w:rPr>
-          <w:sz w:val="40"/>
-          <w:szCs w:val="40"/>
-        </w:rPr>
-      </w:pPr>
-      <w:r>
-        <w:rPr>
-          <w:sz w:val="40"/>
-          <w:szCs w:val="40"/>
-        </w:rPr>
-        <w:t>INSERISCI IMMAGINE</w:t>
-      </w:r>
-    </w:p>
-    <w:p>
-      <w:pPr>
-        <w:rPr>
-          <w:sz w:val="40"/>
-          <w:szCs w:val="40"/>
-        </w:rPr>
-      </w:pPr>
-    </w:p>
-    <w:p>
-      <w:r>
-        <w:t>Attore: Utente</w:t>
-      </w:r>
-    </w:p>
-    <w:p>
-      <w:pPr>
-        <w:rPr>
-          <w:u w:val="single"/>
-        </w:rPr>
-      </w:pPr>
-    </w:p>
-    <w:p>
-      <w:r>
-        <w:t>Pre-condizione: L’utente ha scelto il giornale da visualizzare</w:t>
-      </w:r>
-    </w:p>
-    <w:p/>
-    <w:p>
-      <w:r>
-        <w:t>Flusso: Il sistema mostra il giornale</w:t>
-      </w:r>
-    </w:p>
-    <w:p>
-      <w:r>
-        <w:t>L’utente clicca sul pulsante per tornare alla home</w:t>
-      </w:r>
-    </w:p>
-    <w:p>
-      <w:r>
-        <w:t>Flusso alternativo: L’utente passa alla schermata delle impostazioni</w:t>
-      </w:r>
-    </w:p>
-    <w:p/>
-    <w:p>
-      <w:r>
-        <w:t>Post-condizione: Il sistema torna alla schermata home, mostrando giornali popolari e basati sulle preferenze dell’utente</w:t>
-      </w:r>
-    </w:p>
-    <w:p/>
-    <w:p/>
-    <w:p/>
-    <w:p/>
-    <w:p>
-      <w:pPr>
-        <w:rPr>
-          <w:sz w:val="40"/>
-          <w:szCs w:val="40"/>
-        </w:rPr>
-      </w:pPr>
-      <w:r>
-        <w:rPr>
-          <w:sz w:val="40"/>
-          <w:szCs w:val="40"/>
-        </w:rPr>
-        <w:t>3</w:t>
-      </w:r>
-      <w:r>
-        <w:rPr>
-          <w:sz w:val="40"/>
-          <w:szCs w:val="40"/>
-        </w:rPr>
-        <w:t xml:space="preserve">. Visualizzazione giornali su </w:t>
-      </w:r>
-      <w:proofErr w:type="spellStart"/>
-      <w:r>
-        <w:rPr>
-          <w:sz w:val="40"/>
-          <w:szCs w:val="40"/>
-        </w:rPr>
-        <w:t>tab</w:t>
-      </w:r>
-      <w:proofErr w:type="spellEnd"/>
-      <w:r>
-        <w:rPr>
-          <w:sz w:val="40"/>
-          <w:szCs w:val="40"/>
-        </w:rPr>
         <w:t xml:space="preserve"> principale</w:t>
       </w:r>
     </w:p>
@@ -649,8 +774,8 @@
           <w:noProof/>
           <w:sz w:val="40"/>
           <w:szCs w:val="40"/>
-        </w:rPr>
-        <w:lastRenderedPageBreak/>
+          <w:lang w:eastAsia="it-IT"/>
+        </w:rPr>
         <w:drawing>
           <wp:inline distT="0" distB="0" distL="0" distR="0">
             <wp:extent cx="6120130" cy="5700395"/>
@@ -667,7 +792,7 @@
                     <pic:cNvPicPr/>
                   </pic:nvPicPr>
                   <pic:blipFill>
-                    <a:blip r:embed="rId5" cstate="print">
+                    <a:blip r:embed="rId7" cstate="print">
                       <a:extLst>
                         <a:ext uri="{28A0092B-C50C-407E-A947-70E740481C1C}">
                           <a14:useLocalDpi xmlns:a14="http://schemas.microsoft.com/office/drawing/2010/main" val="0"/>
@@ -746,37 +871,31 @@
         <w:t>Il sistema visualizza il giornale selezionato nel dettaglio</w:t>
       </w:r>
     </w:p>
-    <w:p/>
-    <w:p/>
-    <w:p/>
-    <w:p>
-      <w:pPr>
-        <w:rPr>
-          <w:sz w:val="40"/>
-          <w:szCs w:val="40"/>
-        </w:rPr>
-      </w:pPr>
-      <w:r>
-        <w:rPr>
-          <w:sz w:val="40"/>
-          <w:szCs w:val="40"/>
-        </w:rPr>
-        <w:lastRenderedPageBreak/>
-        <w:t>3.</w:t>
-      </w:r>
-      <w:r>
-        <w:rPr>
-          <w:sz w:val="40"/>
-          <w:szCs w:val="40"/>
-        </w:rPr>
-        <w:t>1</w:t>
-      </w:r>
-      <w:r>
-        <w:rPr>
-          <w:sz w:val="40"/>
-          <w:szCs w:val="40"/>
-        </w:rPr>
-        <w:t xml:space="preserve"> Visualizzazione giornale completo</w:t>
+    <w:p>
+      <w:pPr>
+        <w:pBdr>
+          <w:bottom w:val="single" w:sz="6" w:space="1" w:color="auto"/>
+        </w:pBdr>
+      </w:pPr>
+    </w:p>
+    <w:p>
+      <w:bookmarkStart w:id="0" w:name="_GoBack"/>
+      <w:bookmarkEnd w:id="0"/>
+    </w:p>
+    <w:p/>
+    <w:p>
+      <w:pPr>
+        <w:rPr>
+          <w:sz w:val="40"/>
+          <w:szCs w:val="40"/>
+        </w:rPr>
+      </w:pPr>
+      <w:r>
+        <w:rPr>
+          <w:sz w:val="40"/>
+          <w:szCs w:val="40"/>
+        </w:rPr>
+        <w:t>3.1 Visualizzazione giornale completo</w:t>
       </w:r>
     </w:p>
     <w:p>
@@ -824,27 +943,18 @@
     </w:p>
     <w:p>
       <w:r>
-        <w:t xml:space="preserve">Pre-condizione: L’utente ha </w:t>
-      </w:r>
-      <w:r>
-        <w:t>scelto il giornale da visualizzare</w:t>
-      </w:r>
-    </w:p>
-    <w:p/>
-    <w:p>
-      <w:r>
-        <w:t xml:space="preserve">Flusso: Il sistema mostra </w:t>
-      </w:r>
-      <w:r>
-        <w:t>il giornale</w:t>
-      </w:r>
-    </w:p>
-    <w:p>
-      <w:r>
-        <w:t xml:space="preserve">L’utente </w:t>
-      </w:r>
-      <w:r>
-        <w:t>clicca sul pulsante per tornare alla home</w:t>
+        <w:t>Pre-condizione: L’utente ha scelto il giornale da visualizzare</w:t>
+      </w:r>
+    </w:p>
+    <w:p/>
+    <w:p>
+      <w:r>
+        <w:t>Flusso: Il sistema mostra il giornale</w:t>
+      </w:r>
+    </w:p>
+    <w:p>
+      <w:r>
+        <w:t>L’utente clicca sul pulsante per tornare alla home</w:t>
       </w:r>
     </w:p>
     <w:p>
@@ -855,19 +965,7 @@
     <w:p/>
     <w:p>
       <w:r>
-        <w:t xml:space="preserve">Post-condizione: </w:t>
-      </w:r>
-      <w:r>
-        <w:t xml:space="preserve">Il sistema torna alla schermata home, </w:t>
-      </w:r>
-      <w:r>
-        <w:t>mostra</w:t>
-      </w:r>
-      <w:r>
-        <w:t>ndo</w:t>
-      </w:r>
-      <w:r>
-        <w:t xml:space="preserve"> giornali popolari e basati sulle preferenze dell’utente</w:t>
+        <w:t>Post-condizione: Il sistema torna alla schermata home, mostrando giornali popolari e basati sulle preferenze dell’utente</w:t>
       </w:r>
     </w:p>
     <w:p/>
@@ -883,7 +981,7 @@
 </file>
 
 <file path=word/styles.xml><?xml version="1.0" encoding="utf-8"?>
-<w:styles xmlns:mc="http://schemas.openxmlformats.org/markup-compatibility/2006" xmlns:r="http://schemas.openxmlformats.org/officeDocument/2006/relationships" xmlns:w="http://schemas.openxmlformats.org/wordprocessingml/2006/main" xmlns:w14="http://schemas.microsoft.com/office/word/2010/wordml" xmlns:w15="http://schemas.microsoft.com/office/word/2012/wordml" xmlns:w16cid="http://schemas.microsoft.com/office/word/2016/wordml/cid" xmlns:w16se="http://schemas.microsoft.com/office/word/2015/wordml/symex" mc:Ignorable="w14 w15 w16se w16cid">
+<w:styles xmlns:mc="http://schemas.openxmlformats.org/markup-compatibility/2006" xmlns:r="http://schemas.openxmlformats.org/officeDocument/2006/relationships" xmlns:w="http://schemas.openxmlformats.org/wordprocessingml/2006/main" xmlns:w14="http://schemas.microsoft.com/office/word/2010/wordml" xmlns:w15="http://schemas.microsoft.com/office/word/2012/wordml" xmlns:w16se="http://schemas.microsoft.com/office/word/2015/wordml/symex" mc:Ignorable="w14 w15 w16se">
   <w:docDefaults>
     <w:rPrDefault>
       <w:rPr>
@@ -899,7 +997,7 @@
       </w:pPr>
     </w:pPrDefault>
   </w:docDefaults>
-  <w:latentStyles w:defLockedState="0" w:defUIPriority="99" w:defSemiHidden="0" w:defUnhideWhenUsed="0" w:defQFormat="0" w:count="375">
+  <w:latentStyles w:defLockedState="0" w:defUIPriority="99" w:defSemiHidden="0" w:defUnhideWhenUsed="0" w:defQFormat="0" w:count="371">
     <w:lsdException w:name="Normal" w:uiPriority="0" w:qFormat="1"/>
     <w:lsdException w:name="heading 1" w:uiPriority="9" w:qFormat="1"/>
     <w:lsdException w:name="heading 2" w:semiHidden="1" w:uiPriority="9" w:unhideWhenUsed="1" w:qFormat="1"/>
@@ -1005,6 +1103,7 @@
     <w:lsdException w:name="HTML Sample" w:semiHidden="1" w:unhideWhenUsed="1"/>
     <w:lsdException w:name="HTML Typewriter" w:semiHidden="1" w:unhideWhenUsed="1"/>
     <w:lsdException w:name="HTML Variable" w:semiHidden="1" w:unhideWhenUsed="1"/>
+    <w:lsdException w:name="Normal Table" w:semiHidden="1" w:unhideWhenUsed="1"/>
     <w:lsdException w:name="annotation subject" w:semiHidden="1" w:unhideWhenUsed="1"/>
     <w:lsdException w:name="No List" w:semiHidden="1" w:unhideWhenUsed="1"/>
     <w:lsdException w:name="Outline List 1" w:semiHidden="1" w:unhideWhenUsed="1"/>
@@ -1048,8 +1147,10 @@
     <w:lsdException w:name="Table Elegant" w:semiHidden="1" w:unhideWhenUsed="1"/>
     <w:lsdException w:name="Table Professional" w:semiHidden="1" w:unhideWhenUsed="1"/>
     <w:lsdException w:name="Table Subtle 1" w:semiHidden="1" w:unhideWhenUsed="1"/>
+    <w:lsdException w:name="Table Subtle 2" w:semiHidden="1" w:unhideWhenUsed="1"/>
     <w:lsdException w:name="Table Web 1" w:semiHidden="1" w:unhideWhenUsed="1"/>
     <w:lsdException w:name="Table Web 2" w:semiHidden="1" w:unhideWhenUsed="1"/>
+    <w:lsdException w:name="Table Web 3" w:semiHidden="1" w:unhideWhenUsed="1"/>
     <w:lsdException w:name="Balloon Text" w:semiHidden="1" w:unhideWhenUsed="1"/>
     <w:lsdException w:name="Table Grid" w:uiPriority="39"/>
     <w:lsdException w:name="Table Theme" w:semiHidden="1" w:unhideWhenUsed="1"/>
@@ -1268,10 +1369,6 @@
     <w:lsdException w:name="List Table 5 Dark Accent 6" w:uiPriority="50"/>
     <w:lsdException w:name="List Table 6 Colorful Accent 6" w:uiPriority="51"/>
     <w:lsdException w:name="List Table 7 Colorful Accent 6" w:uiPriority="52"/>
-    <w:lsdException w:name="Mention" w:semiHidden="1" w:unhideWhenUsed="1"/>
-    <w:lsdException w:name="Smart Hyperlink" w:semiHidden="1" w:unhideWhenUsed="1"/>
-    <w:lsdException w:name="Hashtag" w:semiHidden="1" w:unhideWhenUsed="1"/>
-    <w:lsdException w:name="Unresolved Mention" w:semiHidden="1" w:unhideWhenUsed="1"/>
   </w:latentStyles>
   <w:style w:type="paragraph" w:default="1" w:styleId="Normale">
     <w:name w:val="Normal"/>

</xml_diff>

<commit_message>
Aggiornamento ai casi d'uso
</commit_message>
<xml_diff>
--- a/Documentazione/Casi d'uso.docx
+++ b/Documentazione/Casi d'uso.docx
@@ -29,28 +29,6 @@
     </w:p>
     <w:p>
       <w:r>
-        <w:t xml:space="preserve">  </w:t>
-      </w:r>
-      <w:r>
-        <w:t xml:space="preserve">2.1 </w:t>
-      </w:r>
-      <w:r>
-        <w:t>Modifica</w:t>
-      </w:r>
-      <w:r>
-        <w:t xml:space="preserve"> preferenze</w:t>
-      </w:r>
-    </w:p>
-    <w:p>
-      <w:r>
-        <w:t xml:space="preserve">  </w:t>
-      </w:r>
-      <w:r>
-        <w:t>2.2 Modifica luogo</w:t>
-      </w:r>
-    </w:p>
-    <w:p>
-      <w:r>
         <w:t xml:space="preserve">3. Visualizzazione giornali su </w:t>
       </w:r>
       <w:proofErr w:type="spellStart"/>
@@ -99,6 +77,7 @@
         <w:rPr>
           <w:sz w:val="40"/>
           <w:szCs w:val="40"/>
+          <w:u w:val="single"/>
         </w:rPr>
       </w:pPr>
       <w:r>
@@ -110,9 +89,9 @@
         </w:rPr>
         <w:drawing>
           <wp:inline distT="0" distB="0" distL="0" distR="0">
-            <wp:extent cx="6120130" cy="2949575"/>
-            <wp:effectExtent l="0" t="0" r="0" b="3175"/>
-            <wp:docPr id="1" name="Immagine 1"/>
+            <wp:extent cx="3682365" cy="3397814"/>
+            <wp:effectExtent l="0" t="0" r="0" b="0"/>
+            <wp:docPr id="2" name="Immagine 2"/>
             <wp:cNvGraphicFramePr>
               <a:graphicFrameLocks xmlns:a="http://schemas.openxmlformats.org/drawingml/2006/main" noChangeAspect="1"/>
             </wp:cNvGraphicFramePr>
@@ -120,29 +99,36 @@
               <a:graphicData uri="http://schemas.openxmlformats.org/drawingml/2006/picture">
                 <pic:pic xmlns:pic="http://schemas.openxmlformats.org/drawingml/2006/picture">
                   <pic:nvPicPr>
-                    <pic:cNvPr id="1" name="schermata login.png"/>
+                    <pic:cNvPr id="2" name="Cattura.PNG"/>
                     <pic:cNvPicPr/>
                   </pic:nvPicPr>
-                  <pic:blipFill>
-                    <a:blip r:embed="rId4" cstate="print">
+                  <pic:blipFill rotWithShape="1">
+                    <a:blip r:embed="rId4">
                       <a:extLst>
                         <a:ext uri="{28A0092B-C50C-407E-A947-70E740481C1C}">
                           <a14:useLocalDpi xmlns:a14="http://schemas.microsoft.com/office/drawing/2010/main" val="0"/>
                         </a:ext>
                       </a:extLst>
                     </a:blip>
-                    <a:stretch>
-                      <a:fillRect/>
-                    </a:stretch>
+                    <a:srcRect t="26649"/>
+                    <a:stretch/>
                   </pic:blipFill>
-                  <pic:spPr>
+                  <pic:spPr bwMode="auto">
                     <a:xfrm>
                       <a:off x="0" y="0"/>
-                      <a:ext cx="6120130" cy="2949575"/>
+                      <a:ext cx="3687513" cy="3402564"/>
                     </a:xfrm>
                     <a:prstGeom prst="rect">
                       <a:avLst/>
                     </a:prstGeom>
+                    <a:ln>
+                      <a:noFill/>
+                    </a:ln>
+                    <a:extLst>
+                      <a:ext uri="{53640926-AAD7-44D8-BBD7-CCE9431645EC}">
+                        <a14:shadowObscured xmlns:a14="http://schemas.microsoft.com/office/drawing/2010/main"/>
+                      </a:ext>
+                    </a:extLst>
                   </pic:spPr>
                 </pic:pic>
               </a:graphicData>
@@ -173,7 +159,13 @@
     <w:p/>
     <w:p>
       <w:r>
-        <w:t xml:space="preserve">Flusso: L’utente </w:t>
+        <w:t>Flusso</w:t>
+      </w:r>
+      <w:r>
+        <w:t xml:space="preserve"> accesso</w:t>
+      </w:r>
+      <w:r>
+        <w:t xml:space="preserve">: L’utente </w:t>
       </w:r>
       <w:r>
         <w:t>inserisce Username e Password</w:t>
@@ -186,7 +178,25 @@
     </w:p>
     <w:p>
       <w:r>
-        <w:t>Flusso alternativo: L’utente inserisce Username e Password</w:t>
+        <w:t>Flusso alternativo: L’utente inserisce Username o Password errate</w:t>
+      </w:r>
+    </w:p>
+    <w:p>
+      <w:r>
+        <w:t>Il sistema avverte l’utente e richiede Username e Password</w:t>
+      </w:r>
+    </w:p>
+    <w:p/>
+    <w:p>
+      <w:r>
+        <w:lastRenderedPageBreak/>
+        <w:t xml:space="preserve">Flusso </w:t>
+      </w:r>
+      <w:r>
+        <w:t>registrazione</w:t>
+      </w:r>
+      <w:r>
+        <w:t>: L’utente inserisce Username e Password</w:t>
       </w:r>
     </w:p>
     <w:p>
@@ -194,10 +204,28 @@
         <w:t>L’utente clicca su registrati</w:t>
       </w:r>
     </w:p>
-    <w:p/>
-    <w:p>
-      <w:r>
-        <w:lastRenderedPageBreak/>
+    <w:p>
+      <w:pPr>
+        <w:rPr>
+          <w:u w:val="single"/>
+        </w:rPr>
+      </w:pPr>
+      <w:r>
+        <w:t xml:space="preserve"> </w:t>
+      </w:r>
+      <w:r>
+        <w:t>Flusso alternativo: L’utente inserisce Username o Password già esistenti</w:t>
+      </w:r>
+    </w:p>
+    <w:p>
+      <w:r>
+        <w:t>Il sistema avverte l’utente e richiede Username e Password</w:t>
+      </w:r>
+    </w:p>
+    <w:p/>
+    <w:p/>
+    <w:p>
+      <w:r>
         <w:t xml:space="preserve">Post-condizione: L’utente è loggato </w:t>
       </w:r>
       <w:r>
@@ -330,17 +358,111 @@
     <w:p/>
     <w:p>
       <w:r>
-        <w:t>Flusso: L’</w:t>
-      </w:r>
-      <w:r>
-        <w:t>utente clicca sulle impostazioni</w:t>
-      </w:r>
-    </w:p>
-    <w:p>
-      <w:r>
-        <w:t>Il sistema passa alla schermata delle impostazioni</w:t>
-      </w:r>
-    </w:p>
+        <w:t>Flusso</w:t>
+      </w:r>
+      <w:r>
+        <w:t xml:space="preserve"> preferenza</w:t>
+      </w:r>
+      <w:r>
+        <w:t xml:space="preserve">: </w:t>
+      </w:r>
+      <w:r>
+        <w:t>L’utente inserisci la preferenza da aggiungere o da togliere</w:t>
+      </w:r>
+    </w:p>
+    <w:p>
+      <w:r>
+        <w:t xml:space="preserve">L’utente clicca su aggiungi o rimuovi preferenza </w:t>
+      </w:r>
+    </w:p>
+    <w:p>
+      <w:r>
+        <w:t>L’utente clicca su salva</w:t>
+      </w:r>
+    </w:p>
+    <w:p>
+      <w:r>
+        <w:t>Il sistema modifica le sue preferenze e le salva</w:t>
+      </w:r>
+    </w:p>
+    <w:p>
+      <w:r>
+        <w:t>Flusso alternativo: L’utente inserisce una preferenza già esistente o rimuove una non esistente</w:t>
+      </w:r>
+    </w:p>
+    <w:p>
+      <w:r>
+        <w:t>Il sistema lo avverte e i cambiamenti non vengono salvati</w:t>
+      </w:r>
+    </w:p>
+    <w:p/>
+    <w:p>
+      <w:r>
+        <w:t>Flusso</w:t>
+      </w:r>
+      <w:r>
+        <w:t xml:space="preserve"> località</w:t>
+      </w:r>
+      <w:r>
+        <w:t>: L’utente inserisce la località se desidera cambiarla</w:t>
+      </w:r>
+    </w:p>
+    <w:p>
+      <w:r>
+        <w:t>L’utente clicca su salva</w:t>
+      </w:r>
+    </w:p>
+    <w:p>
+      <w:r>
+        <w:t>Il sistema modifica la sua località e le salva</w:t>
+      </w:r>
+    </w:p>
+    <w:p>
+      <w:r>
+        <w:t xml:space="preserve">Flusso alternativo: L’utente inserisce una </w:t>
+      </w:r>
+      <w:r>
+        <w:t>località</w:t>
+      </w:r>
+      <w:r>
+        <w:t xml:space="preserve"> </w:t>
+      </w:r>
+      <w:r>
+        <w:t>non esistente</w:t>
+      </w:r>
+    </w:p>
+    <w:p>
+      <w:pPr>
+        <w:rPr>
+          <w:u w:val="single"/>
+        </w:rPr>
+      </w:pPr>
+      <w:r>
+        <w:t xml:space="preserve">Il sistema lo avverte </w:t>
+      </w:r>
+      <w:r>
+        <w:t>e i</w:t>
+      </w:r>
+      <w:r>
+        <w:t xml:space="preserve"> cambiamenti non vengono salvati</w:t>
+      </w:r>
+    </w:p>
+    <w:p>
+      <w:pPr>
+        <w:rPr>
+          <w:u w:val="single"/>
+        </w:rPr>
+      </w:pPr>
+    </w:p>
+    <w:p>
+      <w:r>
+        <w:t>Flusso alternativo</w:t>
+      </w:r>
+      <w:r>
+        <w:t>: L’utente torna alla schermata home</w:t>
+      </w:r>
+    </w:p>
+    <w:p/>
     <w:p/>
     <w:p>
       <w:pPr>
@@ -349,244 +471,68 @@
         </w:pBdr>
       </w:pPr>
       <w:r>
-        <w:t xml:space="preserve">Post-condizione: </w:t>
-      </w:r>
-      <w:r>
-        <w:t>L’utente si trova nella schermata delle impostazioni</w:t>
-      </w:r>
-    </w:p>
-    <w:p/>
-    <w:p/>
-    <w:p/>
-    <w:p>
-      <w:pPr>
-        <w:rPr>
-          <w:sz w:val="40"/>
-          <w:szCs w:val="40"/>
-        </w:rPr>
-      </w:pPr>
-      <w:r>
-        <w:rPr>
-          <w:sz w:val="40"/>
-          <w:szCs w:val="40"/>
-        </w:rPr>
-        <w:t>2</w:t>
-      </w:r>
-      <w:r>
-        <w:rPr>
-          <w:sz w:val="40"/>
-          <w:szCs w:val="40"/>
-        </w:rPr>
-        <w:t xml:space="preserve">.1 </w:t>
-      </w:r>
-      <w:r>
-        <w:rPr>
-          <w:sz w:val="40"/>
-          <w:szCs w:val="40"/>
-        </w:rPr>
-        <w:t>Modifica</w:t>
-      </w:r>
-      <w:r>
-        <w:rPr>
-          <w:sz w:val="40"/>
-          <w:szCs w:val="40"/>
-        </w:rPr>
-        <w:t xml:space="preserve"> preferenze</w:t>
-      </w:r>
-    </w:p>
-    <w:p>
-      <w:pPr>
-        <w:rPr>
-          <w:sz w:val="40"/>
-          <w:szCs w:val="40"/>
-        </w:rPr>
-      </w:pPr>
-    </w:p>
-    <w:p>
-      <w:pPr>
-        <w:rPr>
-          <w:sz w:val="40"/>
-          <w:szCs w:val="40"/>
-        </w:rPr>
-      </w:pPr>
-      <w:r>
-        <w:rPr>
-          <w:noProof/>
-          <w:sz w:val="40"/>
-          <w:szCs w:val="40"/>
-          <w:lang w:eastAsia="it-IT"/>
-        </w:rPr>
-        <w:drawing>
-          <wp:inline distT="0" distB="0" distL="0" distR="0">
-            <wp:extent cx="2743200" cy="541020"/>
-            <wp:effectExtent l="0" t="0" r="0" b="0"/>
-            <wp:docPr id="4" name="Immagine 4"/>
-            <wp:cNvGraphicFramePr>
-              <a:graphicFrameLocks xmlns:a="http://schemas.openxmlformats.org/drawingml/2006/main" noChangeAspect="1"/>
-            </wp:cNvGraphicFramePr>
-            <a:graphic xmlns:a="http://schemas.openxmlformats.org/drawingml/2006/main">
-              <a:graphicData uri="http://schemas.openxmlformats.org/drawingml/2006/picture">
-                <pic:pic xmlns:pic="http://schemas.openxmlformats.org/drawingml/2006/picture">
-                  <pic:nvPicPr>
-                    <pic:cNvPr id="4" name="Impostazioni base.PNG"/>
-                    <pic:cNvPicPr/>
-                  </pic:nvPicPr>
-                  <pic:blipFill rotWithShape="1">
-                    <a:blip r:embed="rId6">
-                      <a:extLst>
-                        <a:ext uri="{28A0092B-C50C-407E-A947-70E740481C1C}">
-                          <a14:useLocalDpi xmlns:a14="http://schemas.microsoft.com/office/drawing/2010/main" val="0"/>
-                        </a:ext>
-                      </a:extLst>
-                    </a:blip>
-                    <a:srcRect r="55177" b="89181"/>
-                    <a:stretch/>
-                  </pic:blipFill>
-                  <pic:spPr bwMode="auto">
-                    <a:xfrm>
-                      <a:off x="0" y="0"/>
-                      <a:ext cx="2743200" cy="541020"/>
-                    </a:xfrm>
-                    <a:prstGeom prst="rect">
-                      <a:avLst/>
-                    </a:prstGeom>
-                    <a:ln>
-                      <a:noFill/>
-                    </a:ln>
-                    <a:extLst>
-                      <a:ext uri="{53640926-AAD7-44D8-BBD7-CCE9431645EC}">
-                        <a14:shadowObscured xmlns:a14="http://schemas.microsoft.com/office/drawing/2010/main"/>
-                      </a:ext>
-                    </a:extLst>
-                  </pic:spPr>
-                </pic:pic>
-              </a:graphicData>
-            </a:graphic>
-          </wp:inline>
-        </w:drawing>
-      </w:r>
-    </w:p>
-    <w:p>
-      <w:r>
-        <w:t>Attore: Utente</w:t>
-      </w:r>
-    </w:p>
-    <w:p>
-      <w:pPr>
-        <w:rPr>
-          <w:u w:val="single"/>
-        </w:rPr>
-      </w:pPr>
-    </w:p>
-    <w:p>
-      <w:r>
-        <w:t xml:space="preserve">Pre-condizione: </w:t>
-      </w:r>
-      <w:r>
-        <w:t>L’utente si trova nella schermata delle impostazioni</w:t>
-      </w:r>
-    </w:p>
-    <w:p/>
-    <w:p>
-      <w:r>
-        <w:t xml:space="preserve">Flusso: </w:t>
-      </w:r>
-      <w:r>
-        <w:t>L’utente inserisci la preferenza da aggiungere o da togliere</w:t>
-      </w:r>
-    </w:p>
-    <w:p>
-      <w:r>
-        <w:t>L’utente clicca su</w:t>
-      </w:r>
-      <w:r>
-        <w:t xml:space="preserve"> aggiung</w:t>
-      </w:r>
-      <w:r>
-        <w:t xml:space="preserve">i o rimuovi preferenza </w:t>
-      </w:r>
-    </w:p>
-    <w:p>
-      <w:r>
-        <w:t>Il sistema modifica le sue preferenze e le salva</w:t>
-      </w:r>
-    </w:p>
-    <w:p>
-      <w:r>
-        <w:t xml:space="preserve">Flusso alternativo: L’utente </w:t>
-      </w:r>
-      <w:r>
-        <w:t>torna alla schermata home</w:t>
-      </w:r>
-    </w:p>
-    <w:p/>
+        <w:t>Post-condizione:</w:t>
+      </w:r>
+      <w:r>
+        <w:t xml:space="preserve"> </w:t>
+      </w:r>
+      <w:r>
+        <w:t>Il sistema salva i dati dell’utente</w:t>
+      </w:r>
+    </w:p>
     <w:p>
       <w:pPr>
         <w:pBdr>
           <w:bottom w:val="single" w:sz="6" w:space="1" w:color="auto"/>
         </w:pBdr>
       </w:pPr>
-      <w:r>
-        <w:t xml:space="preserve">Post-condizione: Il sistema </w:t>
-      </w:r>
-      <w:r>
-        <w:t>salva i dati dell’utente</w:t>
-      </w:r>
-    </w:p>
-    <w:p/>
-    <w:p/>
-    <w:p/>
-    <w:p/>
-    <w:p>
-      <w:pPr>
-        <w:rPr>
-          <w:sz w:val="40"/>
-          <w:szCs w:val="40"/>
-        </w:rPr>
-      </w:pPr>
-      <w:r>
-        <w:rPr>
-          <w:sz w:val="40"/>
-          <w:szCs w:val="40"/>
-        </w:rPr>
-        <w:t>2</w:t>
-      </w:r>
-      <w:r>
-        <w:rPr>
-          <w:sz w:val="40"/>
-          <w:szCs w:val="40"/>
-        </w:rPr>
-        <w:t>.</w:t>
-      </w:r>
-      <w:r>
-        <w:rPr>
-          <w:sz w:val="40"/>
-          <w:szCs w:val="40"/>
-        </w:rPr>
-        <w:t>2</w:t>
-      </w:r>
-      <w:r>
-        <w:rPr>
-          <w:sz w:val="40"/>
-          <w:szCs w:val="40"/>
-        </w:rPr>
-        <w:t xml:space="preserve"> </w:t>
-      </w:r>
-      <w:r>
-        <w:rPr>
-          <w:sz w:val="40"/>
-          <w:szCs w:val="40"/>
-        </w:rPr>
-        <w:t>Modifica luogo</w:t>
-      </w:r>
-    </w:p>
-    <w:p>
-      <w:pPr>
-        <w:rPr>
-          <w:sz w:val="40"/>
-          <w:szCs w:val="40"/>
-        </w:rPr>
-      </w:pPr>
+    </w:p>
+    <w:p>
+      <w:pPr>
+        <w:rPr>
+          <w:sz w:val="40"/>
+          <w:szCs w:val="40"/>
+          <w:u w:val="single"/>
+        </w:rPr>
+      </w:pPr>
+    </w:p>
+    <w:p>
+      <w:pPr>
+        <w:rPr>
+          <w:sz w:val="40"/>
+          <w:szCs w:val="40"/>
+        </w:rPr>
+      </w:pPr>
+      <w:r>
+        <w:rPr>
+          <w:sz w:val="40"/>
+          <w:szCs w:val="40"/>
+        </w:rPr>
+        <w:t>3</w:t>
+      </w:r>
+      <w:r>
+        <w:rPr>
+          <w:sz w:val="40"/>
+          <w:szCs w:val="40"/>
+        </w:rPr>
+        <w:t xml:space="preserve">. Visualizzazione giornali su </w:t>
+      </w:r>
+      <w:proofErr w:type="spellStart"/>
+      <w:r>
+        <w:rPr>
+          <w:sz w:val="40"/>
+          <w:szCs w:val="40"/>
+        </w:rPr>
+        <w:t>tab</w:t>
+      </w:r>
+      <w:proofErr w:type="spellEnd"/>
+      <w:r>
+        <w:rPr>
+          <w:sz w:val="40"/>
+          <w:szCs w:val="40"/>
+        </w:rPr>
+        <w:t xml:space="preserve"> principale</w:t>
+      </w:r>
     </w:p>
     <w:p>
       <w:pPr>
@@ -602,180 +548,7 @@
           <w:szCs w:val="40"/>
           <w:lang w:eastAsia="it-IT"/>
         </w:rPr>
-        <w:drawing>
-          <wp:inline distT="0" distB="0" distL="0" distR="0">
-            <wp:extent cx="3139440" cy="533400"/>
-            <wp:effectExtent l="0" t="0" r="3810" b="0"/>
-            <wp:docPr id="7" name="Immagine 7"/>
-            <wp:cNvGraphicFramePr>
-              <a:graphicFrameLocks xmlns:a="http://schemas.openxmlformats.org/drawingml/2006/main" noChangeAspect="1"/>
-            </wp:cNvGraphicFramePr>
-            <a:graphic xmlns:a="http://schemas.openxmlformats.org/drawingml/2006/main">
-              <a:graphicData uri="http://schemas.openxmlformats.org/drawingml/2006/picture">
-                <pic:pic xmlns:pic="http://schemas.openxmlformats.org/drawingml/2006/picture">
-                  <pic:nvPicPr>
-                    <pic:cNvPr id="7" name="Impostazioni base.PNG"/>
-                    <pic:cNvPicPr/>
-                  </pic:nvPicPr>
-                  <pic:blipFill rotWithShape="1">
-                    <a:blip r:embed="rId5">
-                      <a:extLst>
-                        <a:ext uri="{28A0092B-C50C-407E-A947-70E740481C1C}">
-                          <a14:useLocalDpi xmlns:a14="http://schemas.microsoft.com/office/drawing/2010/main" val="0"/>
-                        </a:ext>
-                      </a:extLst>
-                    </a:blip>
-                    <a:srcRect t="10364" r="48703" b="76445"/>
-                    <a:stretch/>
-                  </pic:blipFill>
-                  <pic:spPr bwMode="auto">
-                    <a:xfrm>
-                      <a:off x="0" y="0"/>
-                      <a:ext cx="3139440" cy="533400"/>
-                    </a:xfrm>
-                    <a:prstGeom prst="rect">
-                      <a:avLst/>
-                    </a:prstGeom>
-                    <a:ln>
-                      <a:noFill/>
-                    </a:ln>
-                    <a:extLst>
-                      <a:ext uri="{53640926-AAD7-44D8-BBD7-CCE9431645EC}">
-                        <a14:shadowObscured xmlns:a14="http://schemas.microsoft.com/office/drawing/2010/main"/>
-                      </a:ext>
-                    </a:extLst>
-                  </pic:spPr>
-                </pic:pic>
-              </a:graphicData>
-            </a:graphic>
-          </wp:inline>
-        </w:drawing>
-      </w:r>
-    </w:p>
-    <w:p>
-      <w:r>
-        <w:t>Attore: Utente</w:t>
-      </w:r>
-    </w:p>
-    <w:p>
-      <w:pPr>
-        <w:rPr>
-          <w:u w:val="single"/>
-        </w:rPr>
-      </w:pPr>
-    </w:p>
-    <w:p>
-      <w:r>
-        <w:t>Pre-condizione: L’utente si trova nella schermata delle impostazioni</w:t>
-      </w:r>
-    </w:p>
-    <w:p/>
-    <w:p>
-      <w:r>
-        <w:t xml:space="preserve">Flusso: </w:t>
-      </w:r>
-      <w:r>
-        <w:t>L’utente inserisce</w:t>
-      </w:r>
-      <w:r>
-        <w:t xml:space="preserve"> la </w:t>
-      </w:r>
-      <w:r>
-        <w:t>località se desidera cambiarla</w:t>
-      </w:r>
-    </w:p>
-    <w:p>
-      <w:r>
         <w:lastRenderedPageBreak/>
-        <w:t xml:space="preserve">L’utente clicca su </w:t>
-      </w:r>
-      <w:r>
-        <w:t>“salva località”</w:t>
-      </w:r>
-      <w:r>
-        <w:t xml:space="preserve"> </w:t>
-      </w:r>
-    </w:p>
-    <w:p>
-      <w:r>
-        <w:t xml:space="preserve">Il sistema modifica la sua località </w:t>
-      </w:r>
-      <w:r>
-        <w:t>e le salva</w:t>
-      </w:r>
-    </w:p>
-    <w:p>
-      <w:r>
-        <w:t>Flusso alternativo: L’utente torna alla schermata home</w:t>
-      </w:r>
-    </w:p>
-    <w:p/>
-    <w:p>
-      <w:r>
-        <w:t>Post-condizione: Il sistema salva i dati dell’utente</w:t>
-      </w:r>
-    </w:p>
-    <w:p>
-      <w:pPr>
-        <w:pBdr>
-          <w:bottom w:val="single" w:sz="6" w:space="1" w:color="auto"/>
-        </w:pBdr>
-      </w:pPr>
-    </w:p>
-    <w:p/>
-    <w:p/>
-    <w:p>
-      <w:pPr>
-        <w:rPr>
-          <w:sz w:val="40"/>
-          <w:szCs w:val="40"/>
-        </w:rPr>
-      </w:pPr>
-      <w:r>
-        <w:rPr>
-          <w:sz w:val="40"/>
-          <w:szCs w:val="40"/>
-        </w:rPr>
-        <w:t>3</w:t>
-      </w:r>
-      <w:r>
-        <w:rPr>
-          <w:sz w:val="40"/>
-          <w:szCs w:val="40"/>
-        </w:rPr>
-        <w:t xml:space="preserve">. Visualizzazione giornali su </w:t>
-      </w:r>
-      <w:proofErr w:type="spellStart"/>
-      <w:r>
-        <w:rPr>
-          <w:sz w:val="40"/>
-          <w:szCs w:val="40"/>
-        </w:rPr>
-        <w:t>tab</w:t>
-      </w:r>
-      <w:proofErr w:type="spellEnd"/>
-      <w:r>
-        <w:rPr>
-          <w:sz w:val="40"/>
-          <w:szCs w:val="40"/>
-        </w:rPr>
-        <w:t xml:space="preserve"> principale</w:t>
-      </w:r>
-    </w:p>
-    <w:p>
-      <w:pPr>
-        <w:rPr>
-          <w:sz w:val="40"/>
-          <w:szCs w:val="40"/>
-        </w:rPr>
-      </w:pPr>
-      <w:r>
-        <w:rPr>
-          <w:noProof/>
-          <w:sz w:val="40"/>
-          <w:szCs w:val="40"/>
-          <w:lang w:eastAsia="it-IT"/>
-        </w:rPr>
         <w:drawing>
           <wp:inline distT="0" distB="0" distL="0" distR="0">
             <wp:extent cx="6120130" cy="5700395"/>
@@ -792,7 +565,7 @@
                     <pic:cNvPicPr/>
                   </pic:nvPicPr>
                   <pic:blipFill>
-                    <a:blip r:embed="rId7" cstate="print">
+                    <a:blip r:embed="rId6" cstate="print">
                       <a:extLst>
                         <a:ext uri="{28A0092B-C50C-407E-A947-70E740481C1C}">
                           <a14:useLocalDpi xmlns:a14="http://schemas.microsoft.com/office/drawing/2010/main" val="0"/>
@@ -878,25 +651,32 @@
         </w:pBdr>
       </w:pPr>
     </w:p>
-    <w:p>
+    <w:p/>
+    <w:p/>
+    <w:p>
+      <w:pPr>
+        <w:rPr>
+          <w:sz w:val="40"/>
+          <w:szCs w:val="40"/>
+        </w:rPr>
+      </w:pPr>
+      <w:r>
+        <w:rPr>
+          <w:sz w:val="40"/>
+          <w:szCs w:val="40"/>
+        </w:rPr>
+        <w:lastRenderedPageBreak/>
+        <w:t>3.1 Visualizzazione giornale completo</w:t>
+      </w:r>
+      <w:r>
+        <w:rPr>
+          <w:sz w:val="40"/>
+          <w:szCs w:val="40"/>
+        </w:rPr>
+        <w:t xml:space="preserve"> (NON COMPLETO)</w:t>
+      </w:r>
       <w:bookmarkStart w:id="0" w:name="_GoBack"/>
       <w:bookmarkEnd w:id="0"/>
-    </w:p>
-    <w:p/>
-    <w:p>
-      <w:pPr>
-        <w:rPr>
-          <w:sz w:val="40"/>
-          <w:szCs w:val="40"/>
-        </w:rPr>
-      </w:pPr>
-      <w:r>
-        <w:rPr>
-          <w:sz w:val="40"/>
-          <w:szCs w:val="40"/>
-        </w:rPr>
-        <w:t>3.1 Visualizzazione giornale completo</w:t>
-      </w:r>
     </w:p>
     <w:p>
       <w:pPr>

</xml_diff>

<commit_message>
Aggiornamento immagini casi d'uso
</commit_message>
<xml_diff>
--- a/Documentazione/Casi d'uso.docx
+++ b/Documentazione/Casi d'uso.docx
@@ -574,9 +574,9 @@
         </w:rPr>
         <w:drawing>
           <wp:inline distT="0" distB="0" distL="0" distR="0">
-            <wp:extent cx="5646862" cy="2659380"/>
-            <wp:effectExtent l="0" t="0" r="0" b="7620"/>
-            <wp:docPr id="8" name="Immagine 8"/>
+            <wp:extent cx="6120130" cy="2853055"/>
+            <wp:effectExtent l="0" t="0" r="0" b="4445"/>
+            <wp:docPr id="2" name="Immagine 2"/>
             <wp:cNvGraphicFramePr>
               <a:graphicFrameLocks xmlns:a="http://schemas.openxmlformats.org/drawingml/2006/main" noChangeAspect="1"/>
             </wp:cNvGraphicFramePr>
@@ -584,7 +584,7 @@
               <a:graphicData uri="http://schemas.openxmlformats.org/drawingml/2006/picture">
                 <pic:pic xmlns:pic="http://schemas.openxmlformats.org/drawingml/2006/picture">
                   <pic:nvPicPr>
-                    <pic:cNvPr id="8" name="1.PNG"/>
+                    <pic:cNvPr id="2" name="Home.PNG"/>
                     <pic:cNvPicPr/>
                   </pic:nvPicPr>
                   <pic:blipFill>
@@ -602,7 +602,7 @@
                   <pic:spPr>
                     <a:xfrm>
                       <a:off x="0" y="0"/>
-                      <a:ext cx="5654345" cy="2662904"/>
+                      <a:ext cx="6120130" cy="2853055"/>
                     </a:xfrm>
                     <a:prstGeom prst="rect">
                       <a:avLst/>
@@ -632,11 +632,12 @@
       <w:r>
         <w:t>già effettuato l’accesso</w:t>
       </w:r>
-    </w:p>
-    <w:p/>
-    <w:p>
-      <w:r>
-        <w:lastRenderedPageBreak/>
+      <w:bookmarkStart w:id="0" w:name="_GoBack"/>
+      <w:bookmarkEnd w:id="0"/>
+    </w:p>
+    <w:p/>
+    <w:p>
+      <w:r>
         <w:t xml:space="preserve">Flusso: </w:t>
       </w:r>
       <w:r>
@@ -790,8 +791,6 @@
           </wp:inline>
         </w:drawing>
       </w:r>
-      <w:bookmarkStart w:id="0" w:name="_GoBack"/>
-      <w:bookmarkEnd w:id="0"/>
     </w:p>
     <w:p>
       <w:r>
@@ -813,7 +812,6 @@
     <w:p/>
     <w:p>
       <w:r>
-        <w:lastRenderedPageBreak/>
         <w:t xml:space="preserve">Flusso: Il sistema mostra il </w:t>
       </w:r>
       <w:r>

</xml_diff>